<commit_message>
notes are added and code refactoring
</commit_message>
<xml_diff>
--- a/notes_pinnacol_practicum_challenge_henok_mengistu.docx
+++ b/notes_pinnacol_practicum_challenge_henok_mengistu.docx
@@ -582,12 +582,24 @@
         <w:t xml:space="preserve">. </w:t>
       </w:r>
       <w:r>
-        <w:t xml:space="preserve">This script has an option specify whether </w:t>
+        <w:t>This script</w:t>
+      </w:r>
+      <w:r>
+        <w:t xml:space="preserve">’s main job is to implement the idea of projecting each image into a feature space. Features and class labels are its outputs. It </w:t>
+      </w:r>
+      <w:r>
+        <w:t xml:space="preserve">has an option </w:t>
       </w:r>
       <w:r>
         <w:t xml:space="preserve">to </w:t>
       </w:r>
       <w:r>
+        <w:t xml:space="preserve">specify whether </w:t>
+      </w:r>
+      <w:r>
+        <w:t xml:space="preserve">to </w:t>
+      </w:r>
+      <w:r>
         <w:t>do data augmentation</w:t>
       </w:r>
       <w:r>
@@ -597,7 +609,10 @@
         <w:t xml:space="preserve">. </w:t>
       </w:r>
       <w:r>
-        <w:t xml:space="preserve">This python scrip also implements the data preparation task </w:t>
+        <w:t>It</w:t>
+      </w:r>
+      <w:r>
+        <w:t xml:space="preserve"> also implements the data preparation task </w:t>
       </w:r>
       <w:r>
         <w:t>asked</w:t>
@@ -613,7 +628,7 @@
           <w:b/>
           <w:bCs/>
         </w:rPr>
-        <w:t xml:space="preserve"> </w:t>
+        <w:t xml:space="preserve">. </w:t>
       </w:r>
     </w:p>
     <w:p>
@@ -647,7 +662,19 @@
         <w:t>This script</w:t>
       </w:r>
       <w:r>
-        <w:t xml:space="preserve"> implements the modeling part of the challenge </w:t>
+        <w:t xml:space="preserve"> implements the</w:t>
+      </w:r>
+      <w:r>
+        <w:t xml:space="preserve"> modeling part of the challenge. </w:t>
+      </w:r>
+      <w:r>
+        <w:t>It</w:t>
+      </w:r>
+      <w:r>
+        <w:t xml:space="preserve"> will load features and class labels and start training the classifier</w:t>
+      </w:r>
+      <w:r>
+        <w:t xml:space="preserve"> which is saved as an output.</w:t>
       </w:r>
     </w:p>
     <w:p>
@@ -661,7 +688,10 @@
         <w:t xml:space="preserve">are commented to further explain their inner workings </w:t>
       </w:r>
     </w:p>
-    <w:p/>
+    <w:p>
+      <w:bookmarkStart w:id="0" w:name="_GoBack"/>
+      <w:bookmarkEnd w:id="0"/>
+    </w:p>
     <w:p>
       <w:r>
         <w:t>Deployment</w:t>
@@ -779,6 +809,7 @@
     <w:p/>
     <w:p>
       <w:r>
+        <w:lastRenderedPageBreak/>
         <w:t>With this submission, I also included plots that describe the training behavior for both with and without data augmentation.</w:t>
       </w:r>
       <w:r>
@@ -1153,12 +1184,7 @@
         <w:t xml:space="preserve">The more data, the </w:t>
       </w:r>
       <w:r>
-        <w:t>cl</w:t>
-      </w:r>
-      <w:bookmarkStart w:id="0" w:name="_GoBack"/>
-      <w:bookmarkEnd w:id="0"/>
-      <w:r>
-        <w:t>earer the pattern will</w:t>
+        <w:t>clearer the pattern will</w:t>
       </w:r>
       <w:r>
         <w:t xml:space="preserve"> be. Meaning, more data set allows to </w:t>

</xml_diff>